<commit_message>
Mi cama suena y suena
</commit_message>
<xml_diff>
--- a/Memoria escrita.docx
+++ b/Memoria escrita.docx
@@ -1343,7 +1343,7 @@
         </w:rPr>
         <w:drawing>
           <wp:inline distT="0" distB="0" distL="0" distR="0" wp14:anchorId="190BF925" wp14:editId="28AE4E4B">
-            <wp:extent cx="4143375" cy="4143375"/>
+            <wp:extent cx="5800725" cy="5800725"/>
             <wp:effectExtent l="0" t="0" r="9525" b="9525"/>
             <wp:docPr id="15" name="Imagen 15"/>
             <wp:cNvGraphicFramePr>
@@ -1365,7 +1365,7 @@
                   <pic:spPr>
                     <a:xfrm>
                       <a:off x="0" y="0"/>
-                      <a:ext cx="4144782" cy="4144782"/>
+                      <a:ext cx="5802695" cy="5802695"/>
                     </a:xfrm>
                     <a:prstGeom prst="rect">
                       <a:avLst/>
@@ -1461,90 +1461,8 @@
           <w:lang w:val="es-ES"/>
         </w:rPr>
       </w:pPr>
-    </w:p>
-    <w:p>
-      <w:pPr>
-        <w:tabs>
-          <w:tab w:val="left" w:pos="3255"/>
-        </w:tabs>
-        <w:rPr>
-          <w:rFonts w:ascii="Arial" w:hAnsi="Arial" w:cs="Arial"/>
-          <w:b/>
-          <w:sz w:val="24"/>
-          <w:szCs w:val="24"/>
-          <w:lang w:val="es-ES"/>
-        </w:rPr>
-      </w:pPr>
-    </w:p>
-    <w:p>
-      <w:pPr>
-        <w:tabs>
-          <w:tab w:val="left" w:pos="3255"/>
-        </w:tabs>
-        <w:rPr>
-          <w:rFonts w:ascii="Arial" w:hAnsi="Arial" w:cs="Arial"/>
-          <w:b/>
-          <w:sz w:val="24"/>
-          <w:szCs w:val="24"/>
-          <w:lang w:val="es-ES"/>
-        </w:rPr>
-      </w:pPr>
-    </w:p>
-    <w:p>
-      <w:pPr>
-        <w:tabs>
-          <w:tab w:val="left" w:pos="3255"/>
-        </w:tabs>
-        <w:rPr>
-          <w:rFonts w:ascii="Arial" w:hAnsi="Arial" w:cs="Arial"/>
-          <w:b/>
-          <w:sz w:val="24"/>
-          <w:szCs w:val="24"/>
-          <w:lang w:val="es-ES"/>
-        </w:rPr>
-      </w:pPr>
-    </w:p>
-    <w:p>
-      <w:pPr>
-        <w:tabs>
-          <w:tab w:val="left" w:pos="3255"/>
-        </w:tabs>
-        <w:rPr>
-          <w:rFonts w:ascii="Arial" w:hAnsi="Arial" w:cs="Arial"/>
-          <w:b/>
-          <w:sz w:val="24"/>
-          <w:szCs w:val="24"/>
-          <w:lang w:val="es-ES"/>
-        </w:rPr>
-      </w:pPr>
-    </w:p>
-    <w:p>
-      <w:pPr>
-        <w:tabs>
-          <w:tab w:val="left" w:pos="3255"/>
-        </w:tabs>
-        <w:rPr>
-          <w:rFonts w:ascii="Arial" w:hAnsi="Arial" w:cs="Arial"/>
-          <w:b/>
-          <w:sz w:val="24"/>
-          <w:szCs w:val="24"/>
-          <w:lang w:val="es-ES"/>
-        </w:rPr>
-      </w:pPr>
-    </w:p>
-    <w:p>
-      <w:pPr>
-        <w:tabs>
-          <w:tab w:val="left" w:pos="3255"/>
-        </w:tabs>
-        <w:rPr>
-          <w:rFonts w:ascii="Arial" w:hAnsi="Arial" w:cs="Arial"/>
-          <w:b/>
-          <w:sz w:val="24"/>
-          <w:szCs w:val="24"/>
-          <w:lang w:val="es-ES"/>
-        </w:rPr>
-      </w:pPr>
+      <w:bookmarkStart w:id="0" w:name="_GoBack"/>
+      <w:bookmarkEnd w:id="0"/>
     </w:p>
     <w:p>
       <w:pPr>
@@ -1590,8 +1508,8 @@
         </w:rPr>
         <w:drawing>
           <wp:inline distT="0" distB="0" distL="0" distR="0" wp14:anchorId="1A318D82" wp14:editId="7F81C60B">
-            <wp:extent cx="4733925" cy="4754280"/>
-            <wp:effectExtent l="0" t="0" r="0" b="8255"/>
+            <wp:extent cx="5553075" cy="5576953"/>
+            <wp:effectExtent l="0" t="0" r="0" b="5080"/>
             <wp:docPr id="16" name="Imagen 16"/>
             <wp:cNvGraphicFramePr>
               <a:graphicFrameLocks xmlns:a="http://schemas.openxmlformats.org/drawingml/2006/main" noChangeAspect="1"/>
@@ -1612,7 +1530,7 @@
                   <pic:spPr>
                     <a:xfrm>
                       <a:off x="0" y="0"/>
-                      <a:ext cx="4741529" cy="4761917"/>
+                      <a:ext cx="5563522" cy="5587445"/>
                     </a:xfrm>
                     <a:prstGeom prst="rect">
                       <a:avLst/>
@@ -1624,48 +1542,6 @@
           </wp:inline>
         </w:drawing>
       </w:r>
-    </w:p>
-    <w:p>
-      <w:pPr>
-        <w:tabs>
-          <w:tab w:val="left" w:pos="3255"/>
-        </w:tabs>
-        <w:rPr>
-          <w:rFonts w:ascii="Arial" w:hAnsi="Arial" w:cs="Arial"/>
-          <w:b/>
-          <w:sz w:val="24"/>
-          <w:szCs w:val="24"/>
-          <w:lang w:val="es-ES"/>
-        </w:rPr>
-      </w:pPr>
-    </w:p>
-    <w:p>
-      <w:pPr>
-        <w:tabs>
-          <w:tab w:val="left" w:pos="3255"/>
-        </w:tabs>
-        <w:rPr>
-          <w:rFonts w:ascii="Arial" w:hAnsi="Arial" w:cs="Arial"/>
-          <w:b/>
-          <w:sz w:val="24"/>
-          <w:szCs w:val="24"/>
-          <w:lang w:val="es-ES"/>
-        </w:rPr>
-      </w:pPr>
-    </w:p>
-    <w:p>
-      <w:pPr>
-        <w:tabs>
-          <w:tab w:val="left" w:pos="3255"/>
-        </w:tabs>
-        <w:rPr>
-          <w:rFonts w:ascii="Arial" w:hAnsi="Arial" w:cs="Arial"/>
-          <w:b/>
-          <w:sz w:val="24"/>
-          <w:szCs w:val="24"/>
-          <w:lang w:val="es-ES"/>
-        </w:rPr>
-      </w:pPr>
     </w:p>
     <w:p>
       <w:pPr>
@@ -2012,8 +1888,8 @@
         </w:rPr>
         <w:drawing>
           <wp:inline distT="0" distB="0" distL="0" distR="0" wp14:anchorId="01570D44" wp14:editId="1C849DE2">
-            <wp:extent cx="4781550" cy="4815634"/>
-            <wp:effectExtent l="0" t="0" r="0" b="4445"/>
+            <wp:extent cx="5629275" cy="5669401"/>
+            <wp:effectExtent l="0" t="0" r="0" b="7620"/>
             <wp:docPr id="20" name="Imagen 20"/>
             <wp:cNvGraphicFramePr>
               <a:graphicFrameLocks xmlns:a="http://schemas.openxmlformats.org/drawingml/2006/main" noChangeAspect="1"/>
@@ -2034,7 +1910,7 @@
                   <pic:spPr>
                     <a:xfrm>
                       <a:off x="0" y="0"/>
-                      <a:ext cx="4791866" cy="4826023"/>
+                      <a:ext cx="5641420" cy="5681633"/>
                     </a:xfrm>
                     <a:prstGeom prst="rect">
                       <a:avLst/>
@@ -2208,7 +2084,6 @@
           <w:szCs w:val="24"/>
           <w:lang w:val="es-ES"/>
         </w:rPr>
-        <w:lastRenderedPageBreak/>
         <w:t>Vuelos del día.</w:t>
       </w:r>
     </w:p>
@@ -2232,8 +2107,8 @@
         </w:rPr>
         <w:drawing>
           <wp:inline distT="0" distB="0" distL="0" distR="0" wp14:anchorId="4407EE4A" wp14:editId="68533679">
-            <wp:extent cx="4432614" cy="4476750"/>
-            <wp:effectExtent l="0" t="0" r="6350" b="0"/>
+            <wp:extent cx="5479466" cy="5534025"/>
+            <wp:effectExtent l="0" t="0" r="6985" b="0"/>
             <wp:docPr id="21" name="Imagen 21"/>
             <wp:cNvGraphicFramePr>
               <a:graphicFrameLocks xmlns:a="http://schemas.openxmlformats.org/drawingml/2006/main" noChangeAspect="1"/>
@@ -2254,7 +2129,7 @@
                   <pic:spPr>
                     <a:xfrm>
                       <a:off x="0" y="0"/>
-                      <a:ext cx="4434119" cy="4478270"/>
+                      <a:ext cx="5485644" cy="5540265"/>
                     </a:xfrm>
                     <a:prstGeom prst="rect">
                       <a:avLst/>
@@ -2363,91 +2238,46 @@
           <w:tab w:val="left" w:pos="3255"/>
         </w:tabs>
         <w:rPr>
+          <w:rFonts w:ascii="Arial" w:hAnsi="Arial" w:cs="Arial"/>
+          <w:b/>
+          <w:sz w:val="24"/>
+          <w:szCs w:val="24"/>
+          <w:lang w:val="es-ES"/>
+        </w:rPr>
+      </w:pPr>
+      <w:r>
+        <w:rPr>
+          <w:rFonts w:ascii="Arial" w:hAnsi="Arial" w:cs="Arial"/>
+          <w:b/>
+          <w:sz w:val="24"/>
+          <w:szCs w:val="24"/>
+          <w:lang w:val="es-ES"/>
+        </w:rPr>
+        <w:t>Imprimir Pase de abordaje.</w:t>
+      </w:r>
+    </w:p>
+    <w:p>
+      <w:pPr>
+        <w:tabs>
+          <w:tab w:val="left" w:pos="3255"/>
+        </w:tabs>
+        <w:rPr>
+          <w:rFonts w:ascii="Arial" w:hAnsi="Arial" w:cs="Arial"/>
+          <w:b/>
+          <w:sz w:val="24"/>
+          <w:szCs w:val="24"/>
+          <w:lang w:val="es-ES"/>
+        </w:rPr>
+      </w:pPr>
+      <w:r>
+        <w:rPr>
           <w:noProof/>
           <w:lang w:eastAsia="es-CO"/>
         </w:rPr>
-      </w:pPr>
-    </w:p>
-    <w:p>
-      <w:pPr>
-        <w:tabs>
-          <w:tab w:val="left" w:pos="3255"/>
-        </w:tabs>
-        <w:rPr>
-          <w:noProof/>
-          <w:lang w:eastAsia="es-CO"/>
-        </w:rPr>
-      </w:pPr>
-    </w:p>
-    <w:p>
-      <w:pPr>
-        <w:tabs>
-          <w:tab w:val="left" w:pos="3255"/>
-        </w:tabs>
-        <w:rPr>
-          <w:noProof/>
-          <w:lang w:eastAsia="es-CO"/>
-        </w:rPr>
-      </w:pPr>
-    </w:p>
-    <w:p>
-      <w:pPr>
-        <w:tabs>
-          <w:tab w:val="left" w:pos="3255"/>
-        </w:tabs>
-        <w:rPr>
-          <w:noProof/>
-          <w:lang w:eastAsia="es-CO"/>
-        </w:rPr>
-      </w:pPr>
-    </w:p>
-    <w:p>
-      <w:pPr>
-        <w:tabs>
-          <w:tab w:val="left" w:pos="3255"/>
-        </w:tabs>
-        <w:rPr>
-          <w:rFonts w:ascii="Arial" w:hAnsi="Arial" w:cs="Arial"/>
-          <w:b/>
-          <w:sz w:val="24"/>
-          <w:szCs w:val="24"/>
-          <w:lang w:val="es-ES"/>
-        </w:rPr>
-      </w:pPr>
-      <w:r>
-        <w:rPr>
-          <w:rFonts w:ascii="Arial" w:hAnsi="Arial" w:cs="Arial"/>
-          <w:b/>
-          <w:sz w:val="24"/>
-          <w:szCs w:val="24"/>
-          <w:lang w:val="es-ES"/>
-        </w:rPr>
-        <w:lastRenderedPageBreak/>
-        <w:t>Imprimir Pase de abordaje.</w:t>
-      </w:r>
-    </w:p>
-    <w:p>
-      <w:pPr>
-        <w:tabs>
-          <w:tab w:val="left" w:pos="3255"/>
-        </w:tabs>
-        <w:rPr>
-          <w:rFonts w:ascii="Arial" w:hAnsi="Arial" w:cs="Arial"/>
-          <w:b/>
-          <w:sz w:val="24"/>
-          <w:szCs w:val="24"/>
-          <w:lang w:val="es-ES"/>
-        </w:rPr>
-      </w:pPr>
-      <w:r>
-        <w:rPr>
-          <w:noProof/>
-          <w:lang w:eastAsia="es-CO"/>
-        </w:rPr>
         <w:drawing>
           <wp:inline distT="0" distB="0" distL="0" distR="0" wp14:anchorId="11CCFF6E" wp14:editId="55C1DD31">
-            <wp:extent cx="4526925" cy="4572000"/>
-            <wp:effectExtent l="0" t="0" r="6985" b="0"/>
+            <wp:extent cx="5215396" cy="5267325"/>
+            <wp:effectExtent l="0" t="0" r="4445" b="0"/>
             <wp:docPr id="23" name="Imagen 23"/>
             <wp:cNvGraphicFramePr>
               <a:graphicFrameLocks xmlns:a="http://schemas.openxmlformats.org/drawingml/2006/main" noChangeAspect="1"/>
@@ -2468,7 +2298,7 @@
                   <pic:spPr>
                     <a:xfrm>
                       <a:off x="0" y="0"/>
-                      <a:ext cx="4528462" cy="4573552"/>
+                      <a:ext cx="5220107" cy="5272083"/>
                     </a:xfrm>
                     <a:prstGeom prst="rect">
                       <a:avLst/>
@@ -2620,43 +2450,14 @@
           <w:lang w:val="es-ES"/>
         </w:rPr>
       </w:pPr>
-    </w:p>
-    <w:p>
-      <w:pPr>
-        <w:tabs>
-          <w:tab w:val="left" w:pos="3255"/>
-        </w:tabs>
-        <w:rPr>
-          <w:rFonts w:ascii="Arial" w:hAnsi="Arial" w:cs="Arial"/>
-          <w:b/>
-          <w:sz w:val="24"/>
-          <w:szCs w:val="24"/>
-          <w:lang w:val="es-ES"/>
-        </w:rPr>
-      </w:pPr>
-    </w:p>
-    <w:p>
-      <w:pPr>
-        <w:tabs>
-          <w:tab w:val="left" w:pos="3255"/>
-        </w:tabs>
-        <w:rPr>
-          <w:rFonts w:ascii="Arial" w:hAnsi="Arial" w:cs="Arial"/>
-          <w:b/>
-          <w:sz w:val="24"/>
-          <w:szCs w:val="24"/>
-          <w:lang w:val="es-ES"/>
-        </w:rPr>
-      </w:pPr>
-      <w:r>
-        <w:rPr>
-          <w:rFonts w:ascii="Arial" w:hAnsi="Arial" w:cs="Arial"/>
-          <w:b/>
-          <w:sz w:val="24"/>
-          <w:szCs w:val="24"/>
-          <w:lang w:val="es-ES"/>
-        </w:rPr>
-        <w:lastRenderedPageBreak/>
+      <w:r>
+        <w:rPr>
+          <w:rFonts w:ascii="Arial" w:hAnsi="Arial" w:cs="Arial"/>
+          <w:b/>
+          <w:sz w:val="24"/>
+          <w:szCs w:val="24"/>
+          <w:lang w:val="es-ES"/>
+        </w:rPr>
         <w:t>Cancelar Reserva</w:t>
       </w:r>
     </w:p>
@@ -2679,10 +2480,10 @@
           <w:lang w:eastAsia="es-CO"/>
         </w:rPr>
         <w:drawing>
-          <wp:inline distT="0" distB="0" distL="0" distR="0" wp14:anchorId="3312C678" wp14:editId="7254C24E">
-            <wp:extent cx="4610100" cy="4629922"/>
-            <wp:effectExtent l="0" t="0" r="0" b="0"/>
-            <wp:docPr id="24" name="Imagen 24"/>
+          <wp:inline distT="0" distB="0" distL="0" distR="0" wp14:anchorId="6C2E6F55" wp14:editId="7AAB3CDF">
+            <wp:extent cx="5612130" cy="5636260"/>
+            <wp:effectExtent l="0" t="0" r="7620" b="2540"/>
+            <wp:docPr id="17" name="Imagen 17"/>
             <wp:cNvGraphicFramePr>
               <a:graphicFrameLocks xmlns:a="http://schemas.openxmlformats.org/drawingml/2006/main" noChangeAspect="1"/>
             </wp:cNvGraphicFramePr>
@@ -2702,7 +2503,7 @@
                   <pic:spPr>
                     <a:xfrm>
                       <a:off x="0" y="0"/>
-                      <a:ext cx="4617646" cy="4637501"/>
+                      <a:ext cx="5612130" cy="5636260"/>
                     </a:xfrm>
                     <a:prstGeom prst="rect">
                       <a:avLst/>
@@ -2782,45 +2583,6 @@
     </w:p>
     <w:p>
       <w:pPr>
-        <w:tabs>
-          <w:tab w:val="left" w:pos="3255"/>
-        </w:tabs>
-        <w:rPr>
-          <w:rFonts w:ascii="Arial" w:hAnsi="Arial" w:cs="Arial"/>
-          <w:sz w:val="24"/>
-          <w:szCs w:val="24"/>
-          <w:lang w:val="es-ES"/>
-        </w:rPr>
-      </w:pPr>
-    </w:p>
-    <w:p>
-      <w:pPr>
-        <w:tabs>
-          <w:tab w:val="left" w:pos="3255"/>
-        </w:tabs>
-        <w:rPr>
-          <w:rFonts w:ascii="Arial" w:hAnsi="Arial" w:cs="Arial"/>
-          <w:sz w:val="24"/>
-          <w:szCs w:val="24"/>
-          <w:lang w:val="es-ES"/>
-        </w:rPr>
-      </w:pPr>
-    </w:p>
-    <w:p>
-      <w:pPr>
-        <w:tabs>
-          <w:tab w:val="left" w:pos="3255"/>
-        </w:tabs>
-        <w:rPr>
-          <w:rFonts w:ascii="Arial" w:hAnsi="Arial" w:cs="Arial"/>
-          <w:sz w:val="24"/>
-          <w:szCs w:val="24"/>
-          <w:lang w:val="es-ES"/>
-        </w:rPr>
-      </w:pPr>
-    </w:p>
-    <w:p>
-      <w:pPr>
         <w:rPr>
           <w:rFonts w:ascii="Arial" w:hAnsi="Arial" w:cs="Arial"/>
           <w:sz w:val="24"/>
@@ -2838,8 +2600,6 @@
           <w:szCs w:val="96"/>
         </w:rPr>
       </w:pPr>
-      <w:bookmarkStart w:id="0" w:name="_GoBack"/>
-      <w:bookmarkEnd w:id="0"/>
       <w:r>
         <w:rPr>
           <w:rFonts w:ascii="Arial" w:hAnsi="Arial" w:cs="Arial"/>
@@ -2847,9 +2607,19 @@
           <w:sz w:val="96"/>
           <w:szCs w:val="96"/>
         </w:rPr>
-        <w:lastRenderedPageBreak/>
-        <w:t>Aerolínea Luna`s</w:t>
-      </w:r>
+        <w:t xml:space="preserve">Aerolínea </w:t>
+      </w:r>
+      <w:proofErr w:type="spellStart"/>
+      <w:r>
+        <w:rPr>
+          <w:rFonts w:ascii="Arial" w:hAnsi="Arial" w:cs="Arial"/>
+          <w:b/>
+          <w:sz w:val="96"/>
+          <w:szCs w:val="96"/>
+        </w:rPr>
+        <w:t>Luna`s</w:t>
+      </w:r>
+      <w:proofErr w:type="spellEnd"/>
     </w:p>
     <w:p>
       <w:pPr>
@@ -3073,7 +2843,6 @@
           <w:sz w:val="28"/>
           <w:szCs w:val="28"/>
         </w:rPr>
-        <w:lastRenderedPageBreak/>
         <w:t>Ventana de inicio.</w:t>
       </w:r>
     </w:p>
@@ -3242,7 +3011,6 @@
           <w:sz w:val="28"/>
           <w:szCs w:val="28"/>
         </w:rPr>
-        <w:lastRenderedPageBreak/>
         <w:t>Registrarse.</w:t>
       </w:r>
     </w:p>
@@ -4739,7 +4507,7 @@
   <a:extraClrSchemeLst/>
   <a:extLst>
     <a:ext uri="{05A4C25C-085E-4340-85A3-A5531E510DB2}">
-      <thm15:themeFamily xmlns="" xmlns:thm15="http://schemas.microsoft.com/office/thememl/2012/main" name="Office Theme" id="{62F939B6-93AF-4DB8-9C6B-D6C7DFDC589F}" vid="{4A3C46E8-61CC-4603-A589-7422A47A8E4A}"/>
+      <thm15:themeFamily xmlns:thm15="http://schemas.microsoft.com/office/thememl/2012/main" xmlns="" name="Office Theme" id="{62F939B6-93AF-4DB8-9C6B-D6C7DFDC589F}" vid="{4A3C46E8-61CC-4603-A589-7422A47A8E4A}"/>
     </a:ext>
   </a:extLst>
 </a:theme>

</xml_diff>